<commit_message>
Update BenchSmart project details document
Revised the BenchSmart - Project Details.docx file with new or updated project information.
</commit_message>
<xml_diff>
--- a/Documents/BenchSmart - Project Details.docx
+++ b/Documents/BenchSmart - Project Details.docx
@@ -14,7 +14,6 @@
           <w:szCs w:val="56"/>
         </w:rPr>
       </w:pPr>
-      <w:proofErr w:type="spellStart"/>
       <w:r>
         <w:rPr>
           <w:rFonts w:asciiTheme="majorHAnsi" w:eastAsiaTheme="majorEastAsia" w:hAnsiTheme="majorHAnsi" w:cstheme="majorBidi"/>
@@ -25,20 +24,7 @@
           <w:sz w:val="56"/>
           <w:szCs w:val="56"/>
         </w:rPr>
-        <w:t>BenchSmart</w:t>
-      </w:r>
-      <w:proofErr w:type="spellEnd"/>
-      <w:r>
-        <w:rPr>
-          <w:rFonts w:asciiTheme="majorHAnsi" w:eastAsiaTheme="majorEastAsia" w:hAnsiTheme="majorHAnsi" w:cstheme="majorBidi"/>
-          <w:b/>
-          <w:bCs/>
-          <w:spacing w:val="-10"/>
-          <w:kern w:val="28"/>
-          <w:sz w:val="56"/>
-          <w:szCs w:val="56"/>
-        </w:rPr>
-        <w:t>: Microservices-Based AI Platform for Smartphone Benchmarking &amp; Recommendations</w:t>
+        <w:t>BenchSmart: Microservices-Based AI Platform for Smartphone Benchmarking &amp; Recommendations</w:t>
       </w:r>
     </w:p>
     <w:p>
@@ -70,69 +56,12 @@
         </w:rPr>
         <w:br/>
       </w:r>
-      <w:proofErr w:type="spellStart"/>
       <w:r>
         <w:rPr>
           <w:i/>
           <w:iCs/>
         </w:rPr>
-        <w:t>BenchSmart</w:t>
-      </w:r>
-      <w:proofErr w:type="spellEnd"/>
-      <w:r>
-        <w:rPr>
-          <w:i/>
-          <w:iCs/>
-        </w:rPr>
-        <w:t xml:space="preserve"> is a microservices-based AI platform designed to help users make smarter smartphone buying decisions by combining real-time benchmark analysis with AI-powered recommendations. The system leverages natural language processing (NLP) to interpret user queries (e.g., “best gaming phone under ₹25,000”) and maps them to curated recommendations using Kaggle smartphone datasets enriched with benchmark scores (</w:t>
-      </w:r>
-      <w:proofErr w:type="spellStart"/>
-      <w:r>
-        <w:rPr>
-          <w:i/>
-          <w:iCs/>
-        </w:rPr>
-        <w:t>Geekbench</w:t>
-      </w:r>
-      <w:proofErr w:type="spellEnd"/>
-      <w:r>
-        <w:rPr>
-          <w:i/>
-          <w:iCs/>
-        </w:rPr>
-        <w:t xml:space="preserve"> and others). Core features include an AI persona matching engine, performance test simulation, future spec forecasting, and explainable AI (XAI) justification. </w:t>
-      </w:r>
-      <w:proofErr w:type="spellStart"/>
-      <w:r>
-        <w:rPr>
-          <w:i/>
-          <w:iCs/>
-        </w:rPr>
-        <w:t>BenchSmart</w:t>
-      </w:r>
-      <w:proofErr w:type="spellEnd"/>
-      <w:r>
-        <w:rPr>
-          <w:i/>
-          <w:iCs/>
-        </w:rPr>
-        <w:t xml:space="preserve"> employs benchmark scraping automation, containerized microservices (Docker), and optional Kubernetes deployment for scalable, modular operations. With integrated gamification and multilingual voice search, </w:t>
-      </w:r>
-      <w:proofErr w:type="spellStart"/>
-      <w:r>
-        <w:rPr>
-          <w:i/>
-          <w:iCs/>
-        </w:rPr>
-        <w:t>BenchSmart</w:t>
-      </w:r>
-      <w:proofErr w:type="spellEnd"/>
-      <w:r>
-        <w:rPr>
-          <w:i/>
-          <w:iCs/>
-        </w:rPr>
-        <w:t xml:space="preserve"> bridges technical intelligence with engaging user interaction — delivering a transparent, explainable, and performance-driven smartphone recommendation experience.</w:t>
+        <w:t>BenchSmart is a microservices-based AI platform designed to help users make smarter smartphone buying decisions by combining real-time benchmark analysis with AI-powered recommendations. The system leverages natural language processing (NLP) to interpret user queries (e.g., “best gaming phone under ₹25,000”) and maps them to curated recommendations using Kaggle smartphone datasets enriched with benchmark scores (Geekbench and others). Core features include an AI persona matching engine, performance test simulation, future spec forecasting, and explainable AI (XAI) justification. BenchSmart employs benchmark scraping automation, containerized microservices (Docker), and optional Kubernetes deployment for scalable, modular operations. With integrated gamification and voice search, BenchSmart bridges technical intelligence with engaging user interaction — delivering a transparent, explainable, and performance-driven smartphone recommendation experience.</w:t>
       </w:r>
     </w:p>
     <w:p>
@@ -148,7 +77,7 @@
           <w:bCs/>
         </w:rPr>
         <w:pict w14:anchorId="5F45644A">
-          <v:rect id="_x0000_i1099" style="width:0;height:1.5pt" o:hralign="center" o:hrstd="t" o:hr="t" fillcolor="#a0a0a0" stroked="f"/>
+          <v:rect id="_x0000_i1025" style="width:0;height:1.5pt" o:hralign="center" o:hrstd="t" o:hr="t" fillcolor="#a0a0a0" stroked="f"/>
         </w:pict>
       </w:r>
     </w:p>
@@ -289,15 +218,7 @@
         </w:numPr>
       </w:pPr>
       <w:r>
-        <w:t>Regression/</w:t>
-      </w:r>
-      <w:proofErr w:type="spellStart"/>
-      <w:r>
-        <w:t>XGBoost</w:t>
-      </w:r>
-      <w:proofErr w:type="spellEnd"/>
-      <w:r>
-        <w:t xml:space="preserve"> on specs + benchmarks</w:t>
+        <w:t>Regression/XGBoost on specs + benchmarks</w:t>
       </w:r>
     </w:p>
     <w:p>
@@ -330,15 +251,7 @@
         </w:numPr>
       </w:pPr>
       <w:r>
-        <w:t xml:space="preserve">LLM + regression/time-series models </w:t>
-      </w:r>
-      <w:proofErr w:type="spellStart"/>
-      <w:r>
-        <w:t>analyze</w:t>
-      </w:r>
-      <w:proofErr w:type="spellEnd"/>
-      <w:r>
-        <w:t xml:space="preserve"> known spec patterns and map them against historical Kaggle + benchmark data.</w:t>
+        <w:t>LLM + regression/time-series models analyze known spec patterns and map them against historical Kaggle + benchmark data.</w:t>
       </w:r>
     </w:p>
     <w:p>
@@ -352,15 +265,7 @@
         <w:t xml:space="preserve">Output: </w:t>
       </w:r>
       <w:r>
-        <w:t xml:space="preserve">Predicted benchmark scores (e.g., </w:t>
-      </w:r>
-      <w:proofErr w:type="spellStart"/>
-      <w:r>
-        <w:t>Geekbench</w:t>
-      </w:r>
-      <w:proofErr w:type="spellEnd"/>
-      <w:r>
-        <w:t xml:space="preserve"> single-core/multi-core, GPU score) for the upcoming device.</w:t>
+        <w:t>Predicted benchmark scores (e.g., Geekbench single-core/multi-core, GPU score) for the upcoming device.</w:t>
       </w:r>
     </w:p>
     <w:p>
@@ -409,15 +314,7 @@
         </w:numPr>
       </w:pPr>
       <w:r>
-        <w:t xml:space="preserve">Python ML (scikit-learn, </w:t>
-      </w:r>
-      <w:proofErr w:type="spellStart"/>
-      <w:r>
-        <w:t>XGBoost</w:t>
-      </w:r>
-      <w:proofErr w:type="spellEnd"/>
-      <w:r>
-        <w:t>, LSTM)</w:t>
+        <w:t>Python ML (scikit-learn, XGBoost, LSTM)</w:t>
       </w:r>
     </w:p>
     <w:p>
@@ -428,15 +325,7 @@
         </w:numPr>
       </w:pPr>
       <w:r>
-        <w:t>NLP (</w:t>
-      </w:r>
-      <w:proofErr w:type="spellStart"/>
-      <w:r>
-        <w:t>spaCy</w:t>
-      </w:r>
-      <w:proofErr w:type="spellEnd"/>
-      <w:r>
-        <w:t>, Hugging Face Transformers)</w:t>
+        <w:t>NLP (spaCy, Hugging Face Transformers)</w:t>
       </w:r>
     </w:p>
     <w:p>
@@ -463,7 +352,7 @@
           <w:bCs/>
         </w:rPr>
         <w:pict w14:anchorId="0ACC41A8">
-          <v:rect id="_x0000_i1077" style="width:0;height:1.5pt" o:hralign="center" o:hrstd="t" o:hr="t" fillcolor="#a0a0a0" stroked="f"/>
+          <v:rect id="_x0000_i1026" style="width:0;height:1.5pt" o:hralign="center" o:hrstd="t" o:hr="t" fillcolor="#a0a0a0" stroked="f"/>
         </w:pict>
       </w:r>
     </w:p>
@@ -526,23 +415,7 @@
         </w:numPr>
       </w:pPr>
       <w:r>
-        <w:t>Scrapy/</w:t>
-      </w:r>
-      <w:proofErr w:type="spellStart"/>
-      <w:r>
-        <w:t>BeautifulSoup</w:t>
-      </w:r>
-      <w:proofErr w:type="spellEnd"/>
-      <w:r>
-        <w:t xml:space="preserve"> to scrape only benchmark scores (e.g., </w:t>
-      </w:r>
-      <w:proofErr w:type="spellStart"/>
-      <w:r>
-        <w:t>Geekbench</w:t>
-      </w:r>
-      <w:proofErr w:type="spellEnd"/>
-      <w:r>
-        <w:t>).</w:t>
+        <w:t>Scrapy/BeautifulSoup to scrape only benchmark scores (e.g., Geekbench).</w:t>
       </w:r>
     </w:p>
     <w:p>
@@ -580,15 +453,7 @@
         </w:numPr>
       </w:pPr>
       <w:r>
-        <w:t>Scrapy/</w:t>
-      </w:r>
-      <w:proofErr w:type="spellStart"/>
-      <w:r>
-        <w:t>BeautifulSoup</w:t>
-      </w:r>
-      <w:proofErr w:type="spellEnd"/>
-      <w:r>
-        <w:t xml:space="preserve"> for scraping benchmark scores</w:t>
+        <w:t>Scrapy/BeautifulSoup for scraping benchmark scores</w:t>
       </w:r>
     </w:p>
     <w:p>
@@ -610,15 +475,7 @@
         </w:numPr>
       </w:pPr>
       <w:r>
-        <w:t xml:space="preserve">Cloud Scheduler or Railway </w:t>
-      </w:r>
-      <w:proofErr w:type="spellStart"/>
-      <w:r>
-        <w:t>cron</w:t>
-      </w:r>
-      <w:proofErr w:type="spellEnd"/>
-      <w:r>
-        <w:t xml:space="preserve"> for automation</w:t>
+        <w:t>Cloud Scheduler or Railway cron for automation</w:t>
       </w:r>
     </w:p>
     <w:p>
@@ -634,7 +491,7 @@
           <w:bCs/>
         </w:rPr>
         <w:pict w14:anchorId="58FF8EE4">
-          <v:rect id="_x0000_i1078" style="width:0;height:1.5pt" o:hralign="center" o:hrstd="t" o:hr="t" fillcolor="#a0a0a0" stroked="f"/>
+          <v:rect id="_x0000_i1027" style="width:0;height:1.5pt" o:hralign="center" o:hrstd="t" o:hr="t" fillcolor="#a0a0a0" stroked="f"/>
         </w:pict>
       </w:r>
     </w:p>
@@ -796,7 +653,7 @@
           <w:bCs/>
         </w:rPr>
         <w:pict w14:anchorId="5F1997E5">
-          <v:rect id="_x0000_i1079" style="width:0;height:1.5pt" o:hralign="center" o:hrstd="t" o:hr="t" fillcolor="#a0a0a0" stroked="f"/>
+          <v:rect id="_x0000_i1028" style="width:0;height:1.5pt" o:hralign="center" o:hrstd="t" o:hr="t" fillcolor="#a0a0a0" stroked="f"/>
         </w:pict>
       </w:r>
     </w:p>
@@ -913,13 +770,8 @@
           <w:numId w:val="43"/>
         </w:numPr>
       </w:pPr>
-      <w:proofErr w:type="spellStart"/>
-      <w:r>
-        <w:t>UptimeRobot</w:t>
-      </w:r>
-      <w:proofErr w:type="spellEnd"/>
-      <w:r>
-        <w:t>, Prometheus + Grafana for monitoring</w:t>
+      <w:r>
+        <w:t>UptimeRobot, Prometheus + Grafana for monitoring</w:t>
       </w:r>
     </w:p>
     <w:p>
@@ -935,7 +787,7 @@
           <w:bCs/>
         </w:rPr>
         <w:pict w14:anchorId="73E50893">
-          <v:rect id="_x0000_i1140" style="width:0;height:1.5pt" o:hralign="center" o:hrstd="t" o:hr="t" fillcolor="#a0a0a0" stroked="f"/>
+          <v:rect id="_x0000_i1029" style="width:0;height:1.5pt" o:hralign="center" o:hrstd="t" o:hr="t" fillcolor="#a0a0a0" stroked="f"/>
         </w:pict>
       </w:r>
     </w:p>
@@ -988,15 +840,7 @@
         </w:numPr>
       </w:pPr>
       <w:r>
-        <w:t>Microservices Breakdown (</w:t>
-      </w:r>
-      <w:proofErr w:type="spellStart"/>
-      <w:r>
-        <w:t>Dockerized</w:t>
-      </w:r>
-      <w:proofErr w:type="spellEnd"/>
-      <w:r>
-        <w:t xml:space="preserve"> Models Only)</w:t>
+        <w:t>Microservices Breakdown (Dockerized Models Only)</w:t>
       </w:r>
     </w:p>
     <w:p>
@@ -1072,13 +916,8 @@
           <w:numId w:val="45"/>
         </w:numPr>
       </w:pPr>
-      <w:proofErr w:type="spellStart"/>
-      <w:r>
-        <w:t>CronJobs</w:t>
-      </w:r>
-      <w:proofErr w:type="spellEnd"/>
-      <w:r>
-        <w:t xml:space="preserve"> for benchmark scraping &amp; retraining</w:t>
+      <w:r>
+        <w:t>CronJobs for benchmark scraping &amp; retraining</w:t>
       </w:r>
     </w:p>
     <w:p>
@@ -1088,13 +927,8 @@
           <w:numId w:val="45"/>
         </w:numPr>
       </w:pPr>
-      <w:proofErr w:type="spellStart"/>
-      <w:r>
-        <w:t>ConfigMaps</w:t>
-      </w:r>
-      <w:proofErr w:type="spellEnd"/>
-      <w:r>
-        <w:t>/Secrets for API keys</w:t>
+      <w:r>
+        <w:t>ConfigMaps/Secrets for API keys</w:t>
       </w:r>
     </w:p>
     <w:p>
@@ -1142,13 +976,8 @@
           <w:numId w:val="46"/>
         </w:numPr>
       </w:pPr>
-      <w:proofErr w:type="spellStart"/>
-      <w:r>
-        <w:t>Minikube</w:t>
-      </w:r>
-      <w:proofErr w:type="spellEnd"/>
-      <w:r>
-        <w:t xml:space="preserve"> or GKE (Free tier)</w:t>
+      <w:r>
+        <w:t>Minikube or GKE (Free tier)</w:t>
       </w:r>
     </w:p>
     <w:p>
@@ -1159,36 +988,13 @@
         </w:numPr>
       </w:pPr>
       <w:r>
-        <w:t xml:space="preserve">YAML manifests: </w:t>
-      </w:r>
-      <w:proofErr w:type="spellStart"/>
-      <w:proofErr w:type="gramStart"/>
-      <w:r>
-        <w:t>deployment.yaml</w:t>
-      </w:r>
-      <w:proofErr w:type="spellEnd"/>
-      <w:proofErr w:type="gramEnd"/>
-      <w:r>
-        <w:t xml:space="preserve">, </w:t>
-      </w:r>
-      <w:proofErr w:type="spellStart"/>
-      <w:r>
-        <w:t>service.yaml</w:t>
-      </w:r>
-      <w:proofErr w:type="spellEnd"/>
-      <w:r>
-        <w:t xml:space="preserve">, </w:t>
-      </w:r>
-      <w:proofErr w:type="spellStart"/>
-      <w:r>
-        <w:t>cronjob.yaml</w:t>
-      </w:r>
-      <w:proofErr w:type="spellEnd"/>
+        <w:t>YAML manifests: deployment.yaml, service.yaml, cronjob.yaml</w:t>
+      </w:r>
     </w:p>
     <w:p>
       <w:r>
         <w:pict w14:anchorId="19F94C74">
-          <v:rect id="_x0000_i1136" style="width:0;height:1.5pt" o:hralign="center" o:hrstd="t" o:hr="t" fillcolor="#a0a0a0" stroked="f"/>
+          <v:rect id="_x0000_i1030" style="width:0;height:1.5pt" o:hralign="center" o:hrstd="t" o:hr="t" fillcolor="#a0a0a0" stroked="f"/>
         </w:pict>
       </w:r>
     </w:p>
@@ -1321,23 +1127,7 @@
         </w:numPr>
       </w:pPr>
       <w:r>
-        <w:t xml:space="preserve">Python (scikit-learn, </w:t>
-      </w:r>
-      <w:proofErr w:type="spellStart"/>
-      <w:r>
-        <w:t>XGBoost</w:t>
-      </w:r>
-      <w:proofErr w:type="spellEnd"/>
-      <w:r>
-        <w:t xml:space="preserve">, pandas, </w:t>
-      </w:r>
-      <w:proofErr w:type="spellStart"/>
-      <w:r>
-        <w:t>numpy</w:t>
-      </w:r>
-      <w:proofErr w:type="spellEnd"/>
-      <w:r>
-        <w:t>)</w:t>
+        <w:t>Python (scikit-learn, XGBoost, pandas, numpy)</w:t>
       </w:r>
     </w:p>
     <w:p>
@@ -1348,15 +1138,7 @@
         </w:numPr>
       </w:pPr>
       <w:r>
-        <w:t>NLP libraries (</w:t>
-      </w:r>
-      <w:proofErr w:type="spellStart"/>
-      <w:r>
-        <w:t>spaCy</w:t>
-      </w:r>
-      <w:proofErr w:type="spellEnd"/>
-      <w:r>
-        <w:t>, Hugging Face Transformers)</w:t>
+        <w:t>NLP libraries (spaCy, Hugging Face Transformers)</w:t>
       </w:r>
     </w:p>
     <w:p>
@@ -1378,15 +1160,7 @@
         </w:numPr>
       </w:pPr>
       <w:r>
-        <w:t>Flask/</w:t>
-      </w:r>
-      <w:proofErr w:type="spellStart"/>
-      <w:r>
-        <w:t>FastAPI</w:t>
-      </w:r>
-      <w:proofErr w:type="spellEnd"/>
-      <w:r>
-        <w:t xml:space="preserve"> (backend APIs)</w:t>
+        <w:t>Flask/FastAPI (backend APIs)</w:t>
       </w:r>
     </w:p>
     <w:p>
@@ -1413,7 +1187,7 @@
           <w:bCs/>
         </w:rPr>
         <w:pict w14:anchorId="395BBE07">
-          <v:rect id="_x0000_i1128" style="width:0;height:1.5pt" o:hralign="center" o:hrstd="t" o:hr="t" fillcolor="#a0a0a0" stroked="f"/>
+          <v:rect id="_x0000_i1031" style="width:0;height:1.5pt" o:hralign="center" o:hrstd="t" o:hr="t" fillcolor="#a0a0a0" stroked="f"/>
         </w:pict>
       </w:r>
     </w:p>
@@ -1461,15 +1235,7 @@
         </w:numPr>
       </w:pPr>
       <w:r>
-        <w:t>Benchmarking Model: Regression/</w:t>
-      </w:r>
-      <w:proofErr w:type="spellStart"/>
-      <w:r>
-        <w:t>XGBoost</w:t>
-      </w:r>
-      <w:proofErr w:type="spellEnd"/>
-      <w:r>
-        <w:t>-based performance prediction (frame rates, task times).</w:t>
+        <w:t>Benchmarking Model: Regression/XGBoost-based performance prediction (frame rates, task times).</w:t>
       </w:r>
     </w:p>
     <w:p>
@@ -1480,15 +1246,7 @@
         </w:numPr>
       </w:pPr>
       <w:r>
-        <w:t>Spec Forecasting for Upcoming Phones: Given partial specs of unreleased phones → predict benchmark scores (</w:t>
-      </w:r>
-      <w:proofErr w:type="spellStart"/>
-      <w:r>
-        <w:t>Geekbench</w:t>
-      </w:r>
-      <w:proofErr w:type="spellEnd"/>
-      <w:r>
-        <w:t>, GPU scores, etc.).</w:t>
+        <w:t>Spec Forecasting for Upcoming Phones: Given partial specs of unreleased phones → predict benchmark scores (Geekbench, GPU scores, etc.).</w:t>
       </w:r>
     </w:p>
     <w:p>
@@ -1499,15 +1257,7 @@
         </w:numPr>
       </w:pPr>
       <w:r>
-        <w:t xml:space="preserve">Scraping Automation: Benchmark score scraping from sites like </w:t>
-      </w:r>
-      <w:proofErr w:type="spellStart"/>
-      <w:r>
-        <w:t>Geekbench</w:t>
-      </w:r>
-      <w:proofErr w:type="spellEnd"/>
-      <w:r>
-        <w:t>; Kaggle data integration for specs.</w:t>
+        <w:t>Scraping Automation: Benchmark score scraping from sites like Geekbench; Kaggle data integration for specs.</w:t>
       </w:r>
     </w:p>
     <w:p>
@@ -1518,15 +1268,7 @@
         </w:numPr>
       </w:pPr>
       <w:r>
-        <w:t xml:space="preserve">Automation &amp; Storage: </w:t>
-      </w:r>
-      <w:proofErr w:type="spellStart"/>
-      <w:r>
-        <w:t>CronJobs</w:t>
-      </w:r>
-      <w:proofErr w:type="spellEnd"/>
-      <w:r>
-        <w:t xml:space="preserve"> for scraping, Firebase/MongoDB updates for live benchmark trends.</w:t>
+        <w:t>Automation &amp; Storage: CronJobs for scraping, Firebase/MongoDB updates for live benchmark trends.</w:t>
       </w:r>
     </w:p>
     <w:p>
@@ -1542,23 +1284,7 @@
         </w:numPr>
       </w:pPr>
       <w:r>
-        <w:t xml:space="preserve">Python (scikit-learn, </w:t>
-      </w:r>
-      <w:proofErr w:type="spellStart"/>
-      <w:r>
-        <w:t>XGBoost</w:t>
-      </w:r>
-      <w:proofErr w:type="spellEnd"/>
-      <w:r>
-        <w:t xml:space="preserve">, LSTM, pandas, </w:t>
-      </w:r>
-      <w:proofErr w:type="spellStart"/>
-      <w:r>
-        <w:t>numpy</w:t>
-      </w:r>
-      <w:proofErr w:type="spellEnd"/>
-      <w:r>
-        <w:t>)</w:t>
+        <w:t>Python (scikit-learn, XGBoost, LSTM, pandas, numpy)</w:t>
       </w:r>
     </w:p>
     <w:p>
@@ -1569,15 +1295,7 @@
         </w:numPr>
       </w:pPr>
       <w:r>
-        <w:t xml:space="preserve">Scrapy, </w:t>
-      </w:r>
-      <w:proofErr w:type="spellStart"/>
-      <w:r>
-        <w:t>BeautifulSoup</w:t>
-      </w:r>
-      <w:proofErr w:type="spellEnd"/>
-      <w:r>
-        <w:t xml:space="preserve"> (benchmark scraping)</w:t>
+        <w:t>Scrapy, BeautifulSoup (benchmark scraping)</w:t>
       </w:r>
     </w:p>
     <w:p>
@@ -1615,7 +1333,7 @@
           <w:bCs/>
         </w:rPr>
         <w:pict w14:anchorId="0F95DF46">
-          <v:rect id="_x0000_i1129" style="width:0;height:1.5pt" o:hralign="center" o:hrstd="t" o:hr="t" fillcolor="#a0a0a0" stroked="f"/>
+          <v:rect id="_x0000_i1032" style="width:0;height:1.5pt" o:hralign="center" o:hrstd="t" o:hr="t" fillcolor="#a0a0a0" stroked="f"/>
         </w:pict>
       </w:r>
     </w:p>
@@ -1708,15 +1426,7 @@
         </w:numPr>
       </w:pPr>
       <w:r>
-        <w:t xml:space="preserve">Monitoring &amp; Logging: Prometheus, Grafana, </w:t>
-      </w:r>
-      <w:proofErr w:type="spellStart"/>
-      <w:r>
-        <w:t>UptimeRobot</w:t>
-      </w:r>
-      <w:proofErr w:type="spellEnd"/>
-      <w:r>
-        <w:t xml:space="preserve"> for system health.</w:t>
+        <w:t>Monitoring &amp; Logging: Prometheus, Grafana, UptimeRobot for system health.</w:t>
       </w:r>
     </w:p>
     <w:p>
@@ -1727,23 +1437,7 @@
         </w:numPr>
       </w:pPr>
       <w:r>
-        <w:t xml:space="preserve">Microservices &amp; Deployment: </w:t>
-      </w:r>
-      <w:proofErr w:type="spellStart"/>
-      <w:r>
-        <w:t>Dockerized</w:t>
-      </w:r>
-      <w:proofErr w:type="spellEnd"/>
-      <w:r>
-        <w:t xml:space="preserve"> services (Recommendation, Persona Matching, Benchmarking); optional Kubernetes orchestration (scaling, </w:t>
-      </w:r>
-      <w:proofErr w:type="spellStart"/>
-      <w:r>
-        <w:t>CronJobs</w:t>
-      </w:r>
-      <w:proofErr w:type="spellEnd"/>
-      <w:r>
-        <w:t>, Ingress).</w:t>
+        <w:t>Microservices &amp; Deployment: Dockerized services (Recommendation, Persona Matching, Benchmarking); optional Kubernetes orchestration (scaling, CronJobs, Ingress).</w:t>
       </w:r>
     </w:p>
     <w:p>
@@ -1814,15 +1508,7 @@
         </w:numPr>
       </w:pPr>
       <w:r>
-        <w:t>Kubernetes (</w:t>
-      </w:r>
-      <w:proofErr w:type="spellStart"/>
-      <w:r>
-        <w:t>Minikube</w:t>
-      </w:r>
-      <w:proofErr w:type="spellEnd"/>
-      <w:r>
-        <w:t>/GKE, YAML manifests)</w:t>
+        <w:t>Kubernetes (Minikube/GKE, YAML manifests)</w:t>
       </w:r>
     </w:p>
     <w:p>
@@ -1839,7 +1525,7 @@
     <w:p>
       <w:r>
         <w:pict w14:anchorId="317C7F7A">
-          <v:rect id="_x0000_i1034" style="width:0;height:1.5pt" o:hralign="center" o:hrstd="t" o:hr="t" fillcolor="#a0a0a0" stroked="f"/>
+          <v:rect id="_x0000_i1033" style="width:0;height:1.5pt" o:hralign="center" o:hrstd="t" o:hr="t" fillcolor="#a0a0a0" stroked="f"/>
         </w:pict>
       </w:r>
     </w:p>
@@ -1973,15 +1659,22 @@
         </w:rPr>
         <w:t>Retailers and E-Commerce Professionals</w:t>
       </w:r>
-      <w:r>
-        <w:br/>
+    </w:p>
+    <w:p>
+      <w:pPr>
+        <w:numPr>
+          <w:ilvl w:val="1"/>
+          <w:numId w:val="36"/>
+        </w:numPr>
+      </w:pPr>
+      <w:r>
         <w:t>For competitive analysis, market trends, and customer engagement insights.</w:t>
       </w:r>
     </w:p>
     <w:p>
       <w:r>
         <w:pict w14:anchorId="524D45AD">
-          <v:rect id="_x0000_i1036" style="width:0;height:1.5pt" o:hralign="center" o:hrstd="t" o:hr="t" fillcolor="#a0a0a0" stroked="f"/>
+          <v:rect id="_x0000_i1034" style="width:0;height:1.5pt" o:hralign="center" o:hrstd="t" o:hr="t" fillcolor="#a0a0a0" stroked="f"/>
         </w:pict>
       </w:r>
     </w:p>
@@ -10480,6 +10173,7 @@
   <w:style w:type="character" w:default="1" w:styleId="DefaultParagraphFont">
     <w:name w:val="Default Paragraph Font"/>
     <w:uiPriority w:val="1"/>
+    <w:semiHidden/>
     <w:unhideWhenUsed/>
   </w:style>
   <w:style w:type="table" w:default="1" w:styleId="TableNormal">

</xml_diff>